<commit_message>
Added all files. And latest manuscript for handover.
</commit_message>
<xml_diff>
--- a/latest_manuscript.docx
+++ b/latest_manuscript.docx
@@ -6649,270 +6649,338 @@
     </w:p>
     <w:p>
       <w:pPr>
-        <w:pStyle w:val="ListParagraph"/>
-        <w:numPr>
-          <w:ilvl w:val="0"/>
-          <w:numId w:val="8"/>
-        </w:numPr>
-        <w:rPr>
-          <w:sz w:val="16"/>
-          <w:szCs w:val="16"/>
-        </w:rPr>
-      </w:pPr>
-      <w:r>
-        <w:rPr>
-          <w:sz w:val="16"/>
-          <w:szCs w:val="16"/>
+        <w:rPr>
+          <w:b/>
+          <w:bCs/>
+          <w:sz w:val="18"/>
+          <w:szCs w:val="18"/>
+        </w:rPr>
+      </w:pPr>
+      <w:r>
+        <w:rPr>
+          <w:b/>
+          <w:bCs/>
+          <w:sz w:val="18"/>
+          <w:szCs w:val="18"/>
+        </w:rPr>
+        <w:t xml:space="preserve">Figure 1. </w:t>
+      </w:r>
+      <w:r>
+        <w:rPr>
+          <w:b/>
+          <w:bCs/>
+          <w:sz w:val="18"/>
+          <w:szCs w:val="18"/>
+        </w:rPr>
+        <w:t xml:space="preserve">Presence/absence variation </w:t>
+      </w:r>
+      <w:r>
+        <w:rPr>
+          <w:b/>
+          <w:bCs/>
+          <w:sz w:val="18"/>
+          <w:szCs w:val="18"/>
+        </w:rPr>
+        <w:t xml:space="preserve">profiles are similar in </w:t>
+      </w:r>
+      <w:proofErr w:type="spellStart"/>
+      <w:r>
+        <w:rPr>
+          <w:b/>
+          <w:bCs/>
+          <w:i/>
+          <w:iCs/>
+          <w:sz w:val="18"/>
+          <w:szCs w:val="18"/>
+        </w:rPr>
+        <w:t>Scalesia</w:t>
+      </w:r>
+      <w:proofErr w:type="spellEnd"/>
+      <w:r>
+        <w:rPr>
+          <w:b/>
+          <w:bCs/>
+          <w:sz w:val="18"/>
+          <w:szCs w:val="18"/>
+        </w:rPr>
+        <w:t xml:space="preserve"> individuals</w:t>
+      </w:r>
+      <w:r>
+        <w:rPr>
+          <w:b/>
+          <w:bCs/>
+          <w:sz w:val="18"/>
+          <w:szCs w:val="18"/>
+        </w:rPr>
+        <w:t xml:space="preserve"> from </w:t>
+      </w:r>
+      <w:r>
+        <w:rPr>
+          <w:b/>
+          <w:bCs/>
+          <w:sz w:val="18"/>
+          <w:szCs w:val="18"/>
+        </w:rPr>
+        <w:t xml:space="preserve">the </w:t>
+      </w:r>
+      <w:r>
+        <w:rPr>
+          <w:b/>
+          <w:bCs/>
+          <w:sz w:val="18"/>
+          <w:szCs w:val="18"/>
+        </w:rPr>
+        <w:t xml:space="preserve">same or neighbouring islands. </w:t>
+      </w:r>
+      <w:r>
+        <w:rPr>
+          <w:b/>
+          <w:bCs/>
+          <w:sz w:val="18"/>
+          <w:szCs w:val="18"/>
+        </w:rPr>
+        <w:t>(a)</w:t>
+      </w:r>
+      <w:r>
+        <w:rPr>
+          <w:sz w:val="18"/>
+          <w:szCs w:val="18"/>
+        </w:rPr>
+        <w:t xml:space="preserve"> </w:t>
+      </w:r>
+      <w:r>
+        <w:rPr>
+          <w:sz w:val="18"/>
+          <w:szCs w:val="18"/>
         </w:rPr>
         <w:t xml:space="preserve">Map of the Galápagos Islands </w:t>
       </w:r>
       <w:r>
         <w:rPr>
-          <w:sz w:val="16"/>
-          <w:szCs w:val="16"/>
+          <w:sz w:val="18"/>
+          <w:szCs w:val="18"/>
         </w:rPr>
         <w:t xml:space="preserve">with longitude/latitude coordinates of samples obtained for the study. </w:t>
       </w:r>
       <w:r>
         <w:rPr>
-          <w:sz w:val="16"/>
-          <w:szCs w:val="16"/>
+          <w:sz w:val="18"/>
+          <w:szCs w:val="18"/>
         </w:rPr>
         <w:t>Colour</w:t>
       </w:r>
       <w:r>
         <w:rPr>
-          <w:sz w:val="16"/>
-          <w:szCs w:val="16"/>
+          <w:sz w:val="18"/>
+          <w:szCs w:val="18"/>
         </w:rPr>
         <w:t xml:space="preserve"> indicates which island the </w:t>
       </w:r>
       <w:r>
         <w:rPr>
-          <w:sz w:val="16"/>
-          <w:szCs w:val="16"/>
+          <w:sz w:val="18"/>
+          <w:szCs w:val="18"/>
         </w:rPr>
         <w:t xml:space="preserve">sample was taken from. In the case of Bartolome and Isla Eden, these are small islands off the coast of Santiago and Santa Cruz respectively. These islands were </w:t>
       </w:r>
       <w:r>
         <w:rPr>
-          <w:sz w:val="16"/>
-          <w:szCs w:val="16"/>
+          <w:sz w:val="18"/>
+          <w:szCs w:val="18"/>
         </w:rPr>
         <w:t>too</w:t>
       </w:r>
       <w:r>
         <w:rPr>
-          <w:sz w:val="16"/>
-          <w:szCs w:val="16"/>
+          <w:sz w:val="18"/>
+          <w:szCs w:val="18"/>
         </w:rPr>
         <w:t xml:space="preserve"> small to</w:t>
       </w:r>
       <w:r>
         <w:rPr>
-          <w:sz w:val="16"/>
-          <w:szCs w:val="16"/>
+          <w:sz w:val="18"/>
+          <w:szCs w:val="18"/>
         </w:rPr>
         <w:t xml:space="preserve"> add to</w:t>
       </w:r>
       <w:r>
         <w:rPr>
-          <w:sz w:val="16"/>
-          <w:szCs w:val="16"/>
+          <w:sz w:val="18"/>
+          <w:szCs w:val="18"/>
         </w:rPr>
         <w:t xml:space="preserve"> the island</w:t>
       </w:r>
       <w:r>
         <w:rPr>
-          <w:sz w:val="16"/>
-          <w:szCs w:val="16"/>
-        </w:rPr>
-        <w:t xml:space="preserve"> </w:t>
-      </w:r>
-      <w:r>
-        <w:rPr>
-          <w:sz w:val="16"/>
-          <w:szCs w:val="16"/>
+          <w:sz w:val="18"/>
+          <w:szCs w:val="18"/>
+        </w:rPr>
+        <w:t xml:space="preserve"> </w:t>
+      </w:r>
+      <w:r>
+        <w:rPr>
+          <w:sz w:val="18"/>
+          <w:szCs w:val="18"/>
         </w:rPr>
         <w:t>overlay;</w:t>
       </w:r>
       <w:r>
         <w:rPr>
-          <w:sz w:val="16"/>
-          <w:szCs w:val="16"/>
-        </w:rPr>
-        <w:t xml:space="preserve"> </w:t>
-      </w:r>
-      <w:r>
-        <w:rPr>
-          <w:sz w:val="16"/>
-          <w:szCs w:val="16"/>
+          <w:sz w:val="18"/>
+          <w:szCs w:val="18"/>
+        </w:rPr>
+        <w:t xml:space="preserve"> </w:t>
+      </w:r>
+      <w:r>
+        <w:rPr>
+          <w:sz w:val="18"/>
+          <w:szCs w:val="18"/>
         </w:rPr>
         <w:t>however,</w:t>
       </w:r>
       <w:r>
         <w:rPr>
-          <w:sz w:val="16"/>
-          <w:szCs w:val="16"/>
-        </w:rPr>
-        <w:t xml:space="preserve"> their relative positions can be visualised using sample co-</w:t>
-      </w:r>
-      <w:proofErr w:type="gramStart"/>
-      <w:r>
-        <w:rPr>
-          <w:sz w:val="16"/>
-          <w:szCs w:val="16"/>
-        </w:rPr>
-        <w:t>ordinates.</w:t>
-      </w:r>
-      <w:r>
-        <w:rPr>
-          <w:sz w:val="16"/>
-          <w:szCs w:val="16"/>
-        </w:rPr>
-        <w:t>.</w:t>
-      </w:r>
-      <w:proofErr w:type="gramEnd"/>
-      <w:r>
-        <w:rPr>
-          <w:sz w:val="16"/>
-          <w:szCs w:val="16"/>
-        </w:rPr>
-        <w:t xml:space="preserve"> </w:t>
+          <w:sz w:val="18"/>
+          <w:szCs w:val="18"/>
+        </w:rPr>
+        <w:t xml:space="preserve"> their relative positions can be visualised using sample co-ordinates.</w:t>
+      </w:r>
+      <w:r>
+        <w:rPr>
+          <w:sz w:val="18"/>
+          <w:szCs w:val="18"/>
+        </w:rPr>
+        <w:t xml:space="preserve"> </w:t>
+      </w:r>
+      <w:r>
+        <w:rPr>
+          <w:b/>
+          <w:bCs/>
+          <w:sz w:val="18"/>
+          <w:szCs w:val="18"/>
+        </w:rPr>
+        <w:t xml:space="preserve">(b) </w:t>
+      </w:r>
+      <w:r>
+        <w:rPr>
+          <w:sz w:val="18"/>
+          <w:szCs w:val="18"/>
+        </w:rPr>
+        <w:t xml:space="preserve">2D UMAP generated using Hamming’s distance on the PAV matrix (n=34). </w:t>
+      </w:r>
+      <w:r>
+        <w:rPr>
+          <w:sz w:val="18"/>
+          <w:szCs w:val="18"/>
+        </w:rPr>
+        <w:t xml:space="preserve">UMAP was run with parameters </w:t>
+      </w:r>
+      <w:proofErr w:type="spellStart"/>
+      <w:r>
+        <w:rPr>
+          <w:sz w:val="18"/>
+          <w:szCs w:val="18"/>
+        </w:rPr>
+        <w:t>n_neighbours</w:t>
+      </w:r>
+      <w:proofErr w:type="spellEnd"/>
+      <w:r>
+        <w:rPr>
+          <w:sz w:val="18"/>
+          <w:szCs w:val="18"/>
+        </w:rPr>
+        <w:t xml:space="preserve">=7 and </w:t>
+      </w:r>
+      <w:proofErr w:type="spellStart"/>
+      <w:r>
+        <w:rPr>
+          <w:sz w:val="18"/>
+          <w:szCs w:val="18"/>
+        </w:rPr>
+        <w:t>random_state</w:t>
+      </w:r>
+      <w:proofErr w:type="spellEnd"/>
+      <w:r>
+        <w:rPr>
+          <w:sz w:val="18"/>
+          <w:szCs w:val="18"/>
+        </w:rPr>
+        <w:t xml:space="preserve">=42. Model was run using UMAP </w:t>
+      </w:r>
+      <w:r>
+        <w:rPr>
+          <w:sz w:val="18"/>
+          <w:szCs w:val="18"/>
+        </w:rPr>
+        <w:t>P</w:t>
+      </w:r>
+      <w:r>
+        <w:rPr>
+          <w:sz w:val="18"/>
+          <w:szCs w:val="18"/>
+        </w:rPr>
+        <w:t>ython package.</w:t>
+      </w:r>
+      <w:r>
+        <w:rPr>
+          <w:b/>
+          <w:bCs/>
+          <w:sz w:val="18"/>
+          <w:szCs w:val="18"/>
+        </w:rPr>
+        <w:t xml:space="preserve"> (c) </w:t>
+      </w:r>
+      <w:r>
+        <w:rPr>
+          <w:sz w:val="18"/>
+          <w:szCs w:val="18"/>
+        </w:rPr>
+        <w:t xml:space="preserve">3D UMAP of PAV matrix, using identical parameters to </w:t>
+      </w:r>
+      <w:r>
+        <w:rPr>
+          <w:sz w:val="18"/>
+          <w:szCs w:val="18"/>
+        </w:rPr>
+        <w:t>the 2D UMAP</w:t>
+      </w:r>
+      <w:r>
+        <w:rPr>
+          <w:sz w:val="18"/>
+          <w:szCs w:val="18"/>
+        </w:rPr>
+        <w:t xml:space="preserve"> (b)</w:t>
+      </w:r>
+      <w:r>
+        <w:rPr>
+          <w:sz w:val="18"/>
+          <w:szCs w:val="18"/>
+        </w:rPr>
+        <w:t xml:space="preserve">, point </w:t>
+      </w:r>
+      <w:r>
+        <w:rPr>
+          <w:sz w:val="18"/>
+          <w:szCs w:val="18"/>
+        </w:rPr>
+        <w:t>size scaled</w:t>
+      </w:r>
+      <w:r>
+        <w:rPr>
+          <w:sz w:val="18"/>
+          <w:szCs w:val="18"/>
+        </w:rPr>
+        <w:t xml:space="preserve"> using UMAP-Z co-ordinate to enhance depth perception.</w:t>
       </w:r>
     </w:p>
     <w:p>
       <w:pPr>
-        <w:pStyle w:val="ListParagraph"/>
-        <w:numPr>
-          <w:ilvl w:val="0"/>
-          <w:numId w:val="8"/>
-        </w:numPr>
-        <w:rPr>
-          <w:sz w:val="16"/>
-          <w:szCs w:val="16"/>
-        </w:rPr>
-      </w:pPr>
-      <w:r>
-        <w:rPr>
-          <w:sz w:val="16"/>
-          <w:szCs w:val="16"/>
-        </w:rPr>
-        <w:t xml:space="preserve">2D UMAP generated using Hamming’s distance on the PAV matrix (n=34). </w:t>
-      </w:r>
-      <w:r>
-        <w:rPr>
-          <w:sz w:val="16"/>
-          <w:szCs w:val="16"/>
-        </w:rPr>
-        <w:t xml:space="preserve">UMAP was run with parameters </w:t>
-      </w:r>
-      <w:proofErr w:type="spellStart"/>
-      <w:r>
-        <w:rPr>
-          <w:sz w:val="16"/>
-          <w:szCs w:val="16"/>
-        </w:rPr>
-        <w:t>n_neighbours</w:t>
-      </w:r>
-      <w:proofErr w:type="spellEnd"/>
-      <w:r>
-        <w:rPr>
-          <w:sz w:val="16"/>
-          <w:szCs w:val="16"/>
-        </w:rPr>
-        <w:t xml:space="preserve">=7 and </w:t>
-      </w:r>
-      <w:proofErr w:type="spellStart"/>
-      <w:r>
-        <w:rPr>
-          <w:sz w:val="16"/>
-          <w:szCs w:val="16"/>
-        </w:rPr>
-        <w:t>random_state</w:t>
-      </w:r>
-      <w:proofErr w:type="spellEnd"/>
-      <w:r>
-        <w:rPr>
-          <w:sz w:val="16"/>
-          <w:szCs w:val="16"/>
-        </w:rPr>
-        <w:t xml:space="preserve">=42. Model was run using UMAP </w:t>
-      </w:r>
-      <w:r>
-        <w:rPr>
-          <w:sz w:val="16"/>
-          <w:szCs w:val="16"/>
-        </w:rPr>
-        <w:t>P</w:t>
-      </w:r>
-      <w:r>
-        <w:rPr>
-          <w:sz w:val="16"/>
-          <w:szCs w:val="16"/>
-        </w:rPr>
-        <w:t>ython package.</w:t>
-      </w:r>
-    </w:p>
-    <w:p>
-      <w:pPr>
-        <w:pStyle w:val="ListParagraph"/>
-        <w:numPr>
-          <w:ilvl w:val="0"/>
-          <w:numId w:val="8"/>
-        </w:numPr>
-        <w:rPr>
-          <w:sz w:val="16"/>
-          <w:szCs w:val="16"/>
-        </w:rPr>
-      </w:pPr>
-      <w:r>
-        <w:rPr>
-          <w:sz w:val="16"/>
-          <w:szCs w:val="16"/>
-        </w:rPr>
-        <w:t xml:space="preserve">3D UMAP of PAV matrix, using identical parameters to </w:t>
-      </w:r>
-      <w:r>
-        <w:rPr>
-          <w:sz w:val="16"/>
-          <w:szCs w:val="16"/>
-        </w:rPr>
-        <w:t>the 2D UMAP</w:t>
-      </w:r>
-      <w:r>
-        <w:rPr>
-          <w:sz w:val="16"/>
-          <w:szCs w:val="16"/>
-        </w:rPr>
-        <w:t xml:space="preserve"> (b)</w:t>
-      </w:r>
-      <w:r>
-        <w:rPr>
-          <w:sz w:val="16"/>
-          <w:szCs w:val="16"/>
-        </w:rPr>
-        <w:t xml:space="preserve">, point </w:t>
-      </w:r>
-      <w:r>
-        <w:rPr>
-          <w:sz w:val="16"/>
-          <w:szCs w:val="16"/>
-        </w:rPr>
-        <w:t>size scaled</w:t>
-      </w:r>
-      <w:r>
-        <w:rPr>
-          <w:sz w:val="16"/>
-          <w:szCs w:val="16"/>
-        </w:rPr>
-        <w:t xml:space="preserve"> using UMAP-Z co-ordinate to enhance depth perception.</w:t>
-      </w:r>
-    </w:p>
-    <w:p>
-      <w:pPr>
-        <w:rPr>
-          <w:color w:val="EE0000"/>
+        <w:rPr>
+          <w:b/>
+          <w:bCs/>
+          <w:sz w:val="18"/>
+          <w:szCs w:val="18"/>
         </w:rPr>
       </w:pPr>
     </w:p>
@@ -7320,141 +7388,213 @@
     </w:p>
     <w:p>
       <w:pPr>
-        <w:pStyle w:val="ListParagraph"/>
-        <w:numPr>
-          <w:ilvl w:val="0"/>
-          <w:numId w:val="9"/>
-        </w:numPr>
-        <w:rPr>
-          <w:sz w:val="16"/>
-          <w:szCs w:val="16"/>
-        </w:rPr>
-      </w:pPr>
-      <w:r>
-        <w:rPr>
-          <w:sz w:val="16"/>
-          <w:szCs w:val="16"/>
+        <w:rPr>
+          <w:sz w:val="18"/>
+          <w:szCs w:val="18"/>
+        </w:rPr>
+      </w:pPr>
+      <w:r>
+        <w:rPr>
+          <w:b/>
+          <w:bCs/>
+          <w:sz w:val="18"/>
+          <w:szCs w:val="18"/>
+        </w:rPr>
+        <w:t xml:space="preserve">Figure 2. </w:t>
+      </w:r>
+      <w:proofErr w:type="spellStart"/>
+      <w:r>
+        <w:rPr>
+          <w:b/>
+          <w:bCs/>
+          <w:i/>
+          <w:iCs/>
+          <w:sz w:val="18"/>
+          <w:szCs w:val="18"/>
+        </w:rPr>
+        <w:t>Scalesia</w:t>
+      </w:r>
+      <w:proofErr w:type="spellEnd"/>
+      <w:r>
+        <w:rPr>
+          <w:b/>
+          <w:bCs/>
+          <w:i/>
+          <w:iCs/>
+          <w:sz w:val="18"/>
+          <w:szCs w:val="18"/>
+        </w:rPr>
+        <w:t xml:space="preserve"> </w:t>
+      </w:r>
+      <w:r>
+        <w:rPr>
+          <w:b/>
+          <w:bCs/>
+          <w:sz w:val="18"/>
+          <w:szCs w:val="18"/>
+        </w:rPr>
+        <w:t>non-core</w:t>
+      </w:r>
+      <w:r>
+        <w:rPr>
+          <w:b/>
+          <w:bCs/>
+          <w:sz w:val="18"/>
+          <w:szCs w:val="18"/>
+        </w:rPr>
+        <w:t xml:space="preserve"> </w:t>
+      </w:r>
+      <w:r>
+        <w:rPr>
+          <w:b/>
+          <w:bCs/>
+          <w:sz w:val="18"/>
+          <w:szCs w:val="18"/>
+        </w:rPr>
+        <w:t xml:space="preserve">gene set enriched for </w:t>
+      </w:r>
+      <w:r>
+        <w:rPr>
+          <w:b/>
+          <w:bCs/>
+          <w:sz w:val="18"/>
+          <w:szCs w:val="18"/>
+        </w:rPr>
+        <w:t>biological processes involved in defence against herbivores.</w:t>
+      </w:r>
+      <w:r>
+        <w:rPr>
+          <w:b/>
+          <w:bCs/>
+          <w:sz w:val="18"/>
+          <w:szCs w:val="18"/>
+        </w:rPr>
+        <w:t xml:space="preserve"> (a) </w:t>
+      </w:r>
+      <w:r>
+        <w:rPr>
+          <w:sz w:val="18"/>
+          <w:szCs w:val="18"/>
         </w:rPr>
         <w:t xml:space="preserve">Heatmap representing </w:t>
       </w:r>
       <w:r>
         <w:rPr>
-          <w:sz w:val="16"/>
-          <w:szCs w:val="16"/>
+          <w:sz w:val="18"/>
+          <w:szCs w:val="18"/>
         </w:rPr>
         <w:t xml:space="preserve">presence (green) / absence (white) </w:t>
       </w:r>
       <w:r>
         <w:rPr>
-          <w:sz w:val="16"/>
-          <w:szCs w:val="16"/>
+          <w:sz w:val="18"/>
+          <w:szCs w:val="18"/>
         </w:rPr>
         <w:t>variation of genes mapp</w:t>
       </w:r>
       <w:r>
         <w:rPr>
-          <w:sz w:val="16"/>
-          <w:szCs w:val="16"/>
+          <w:sz w:val="18"/>
+          <w:szCs w:val="18"/>
         </w:rPr>
         <w:t>ing</w:t>
       </w:r>
       <w:r>
         <w:rPr>
-          <w:sz w:val="16"/>
-          <w:szCs w:val="16"/>
+          <w:sz w:val="18"/>
+          <w:szCs w:val="18"/>
         </w:rPr>
         <w:t xml:space="preserve"> to at least one of the top five most-</w:t>
       </w:r>
       <w:r>
         <w:rPr>
-          <w:sz w:val="16"/>
-          <w:szCs w:val="16"/>
+          <w:sz w:val="18"/>
+          <w:szCs w:val="18"/>
         </w:rPr>
         <w:t xml:space="preserve">significantly </w:t>
       </w:r>
       <w:r>
         <w:rPr>
-          <w:sz w:val="16"/>
-          <w:szCs w:val="16"/>
+          <w:sz w:val="18"/>
+          <w:szCs w:val="18"/>
         </w:rPr>
         <w:t xml:space="preserve">enriched GO biological processes as </w:t>
       </w:r>
       <w:r>
         <w:rPr>
-          <w:sz w:val="16"/>
-          <w:szCs w:val="16"/>
+          <w:sz w:val="18"/>
+          <w:szCs w:val="18"/>
         </w:rPr>
         <w:t xml:space="preserve">shown in (b). Y axis sorted by start position </w:t>
       </w:r>
       <w:r>
         <w:rPr>
-          <w:sz w:val="16"/>
-          <w:szCs w:val="16"/>
+          <w:sz w:val="18"/>
+          <w:szCs w:val="18"/>
         </w:rPr>
         <w:t xml:space="preserve">of loci </w:t>
       </w:r>
       <w:r>
         <w:rPr>
-          <w:sz w:val="16"/>
-          <w:szCs w:val="16"/>
+          <w:sz w:val="18"/>
+          <w:szCs w:val="18"/>
         </w:rPr>
         <w:t xml:space="preserve">within the linearised reference </w:t>
       </w:r>
       <w:r>
         <w:rPr>
-          <w:sz w:val="16"/>
-          <w:szCs w:val="16"/>
-        </w:rPr>
-        <w:t xml:space="preserve">genome, </w:t>
-      </w:r>
-      <w:r>
-        <w:rPr>
-          <w:sz w:val="16"/>
-          <w:szCs w:val="16"/>
-        </w:rPr>
-        <w:t>these</w:t>
-      </w:r>
-      <w:r>
-        <w:rPr>
-          <w:sz w:val="16"/>
-          <w:szCs w:val="16"/>
+          <w:sz w:val="18"/>
+          <w:szCs w:val="18"/>
+        </w:rPr>
+        <w:t>genome, these</w:t>
+      </w:r>
+      <w:r>
+        <w:rPr>
+          <w:sz w:val="18"/>
+          <w:szCs w:val="18"/>
         </w:rPr>
         <w:t xml:space="preserve"> co-ordinates were </w:t>
       </w:r>
       <w:r>
         <w:rPr>
-          <w:sz w:val="16"/>
-          <w:szCs w:val="16"/>
+          <w:sz w:val="18"/>
+          <w:szCs w:val="18"/>
         </w:rPr>
         <w:t xml:space="preserve">obtained using the reference GFF file. </w:t>
+      </w:r>
+      <w:r>
+        <w:rPr>
+          <w:b/>
+          <w:bCs/>
+          <w:sz w:val="18"/>
+          <w:szCs w:val="18"/>
+        </w:rPr>
+        <w:t xml:space="preserve">(b) </w:t>
+      </w:r>
+      <w:r>
+        <w:rPr>
+          <w:sz w:val="18"/>
+          <w:szCs w:val="18"/>
+        </w:rPr>
+        <w:t xml:space="preserve">Results of the GO enrichment analysis on the non-core gene set (genes missing in at least one individual). Results are separated by GO namespace. </w:t>
+      </w:r>
+      <w:r>
+        <w:rPr>
+          <w:sz w:val="18"/>
+          <w:szCs w:val="18"/>
+        </w:rPr>
+        <w:t>Go terms were mapped to human readable descriptions.</w:t>
       </w:r>
     </w:p>
     <w:p>
       <w:pPr>
-        <w:pStyle w:val="ListParagraph"/>
-        <w:numPr>
-          <w:ilvl w:val="0"/>
-          <w:numId w:val="9"/>
-        </w:numPr>
-        <w:rPr>
-          <w:sz w:val="16"/>
-          <w:szCs w:val="16"/>
-        </w:rPr>
-      </w:pPr>
-      <w:r>
-        <w:rPr>
-          <w:sz w:val="16"/>
-          <w:szCs w:val="16"/>
-        </w:rPr>
-        <w:t xml:space="preserve">Results of the GO enrichment analysis on the non-core gene set (genes missing in at least one individual). Results are separated by GO namespace. </w:t>
-      </w:r>
-      <w:r>
-        <w:rPr>
-          <w:sz w:val="16"/>
-          <w:szCs w:val="16"/>
-        </w:rPr>
-        <w:t>Go terms were mapped to human readable descriptions.</w:t>
-      </w:r>
+        <w:rPr>
+          <w:b/>
+          <w:bCs/>
+          <w:sz w:val="18"/>
+          <w:szCs w:val="18"/>
+        </w:rPr>
+      </w:pPr>
     </w:p>
     <w:p>
       <w:pPr>
@@ -8073,7 +8213,14 @@
         <w:rPr>
           <w:color w:val="000000" w:themeColor="text1"/>
         </w:rPr>
-        <w:t xml:space="preserve"> This enzyme returned high-confidence hits to four different loci within the non-core gene set.</w:t>
+        <w:t xml:space="preserve"> This enzyme returned high-confidence hits to </w:t>
+      </w:r>
+      <w:r>
+        <w:rPr>
+          <w:color w:val="000000" w:themeColor="text1"/>
+        </w:rPr>
+        <w:lastRenderedPageBreak/>
+        <w:t>four different loci within the non-core gene set.</w:t>
       </w:r>
       <w:r>
         <w:rPr>
@@ -8103,14 +8250,7 @@
         <w:rPr>
           <w:color w:val="000000" w:themeColor="text1"/>
         </w:rPr>
-        <w:t xml:space="preserve">across samples from San Cristobal, whilst </w:t>
-      </w:r>
-      <w:r>
-        <w:rPr>
-          <w:color w:val="000000" w:themeColor="text1"/>
-        </w:rPr>
-        <w:lastRenderedPageBreak/>
-        <w:t xml:space="preserve">absence was less common among the central islands. Samples from Isabela, Santiago and </w:t>
+        <w:t xml:space="preserve">across samples from San Cristobal, whilst absence was less common among the central islands. Samples from Isabela, Santiago and </w:t>
       </w:r>
       <w:r>
         <w:rPr>
@@ -8579,21 +8719,6 @@
           <w:color w:val="000000" w:themeColor="text1"/>
         </w:rPr>
         <w:t xml:space="preserve">. </w:t>
-      </w:r>
-    </w:p>
-    <w:p>
-      <w:pPr>
-        <w:rPr>
-          <w:b/>
-          <w:bCs/>
-        </w:rPr>
-      </w:pPr>
-      <w:r>
-        <w:rPr>
-          <w:b/>
-          <w:bCs/>
-        </w:rPr>
-        <w:t>Figure 3.</w:t>
       </w:r>
     </w:p>
     <w:p>
@@ -8680,7 +8805,100 @@
           <w:sz w:val="18"/>
           <w:szCs w:val="18"/>
         </w:rPr>
-        <w:t>. Great table</w:t>
+        <w:t>.</w:t>
+      </w:r>
+      <w:r>
+        <w:rPr>
+          <w:sz w:val="18"/>
+          <w:szCs w:val="18"/>
+        </w:rPr>
+        <w:t xml:space="preserve"> </w:t>
+      </w:r>
+      <w:r>
+        <w:rPr>
+          <w:b/>
+          <w:bCs/>
+          <w:sz w:val="18"/>
+          <w:szCs w:val="18"/>
+        </w:rPr>
+        <w:t xml:space="preserve">Terpenoid Biosynthesis likely downregulated due to absence </w:t>
+      </w:r>
+      <w:r>
+        <w:rPr>
+          <w:b/>
+          <w:bCs/>
+          <w:sz w:val="18"/>
+          <w:szCs w:val="18"/>
+        </w:rPr>
+        <w:t xml:space="preserve">of </w:t>
+      </w:r>
+      <w:r>
+        <w:rPr>
+          <w:b/>
+          <w:bCs/>
+          <w:sz w:val="18"/>
+          <w:szCs w:val="18"/>
+        </w:rPr>
+        <w:t xml:space="preserve">multiple members of </w:t>
+      </w:r>
+      <w:r>
+        <w:rPr>
+          <w:b/>
+          <w:bCs/>
+          <w:sz w:val="18"/>
+          <w:szCs w:val="18"/>
+        </w:rPr>
+        <w:t xml:space="preserve">Germacrene A </w:t>
+      </w:r>
+      <w:r>
+        <w:rPr>
+          <w:b/>
+          <w:bCs/>
+          <w:sz w:val="18"/>
+          <w:szCs w:val="18"/>
+        </w:rPr>
+        <w:t xml:space="preserve">derived </w:t>
+      </w:r>
+      <w:r>
+        <w:rPr>
+          <w:b/>
+          <w:bCs/>
+          <w:sz w:val="18"/>
+          <w:szCs w:val="18"/>
+        </w:rPr>
+        <w:t xml:space="preserve">terpenoid </w:t>
+      </w:r>
+      <w:r>
+        <w:rPr>
+          <w:b/>
+          <w:bCs/>
+          <w:sz w:val="18"/>
+          <w:szCs w:val="18"/>
+        </w:rPr>
+        <w:t xml:space="preserve">biochemical </w:t>
+      </w:r>
+      <w:r>
+        <w:rPr>
+          <w:b/>
+          <w:bCs/>
+          <w:sz w:val="18"/>
+          <w:szCs w:val="18"/>
+        </w:rPr>
+        <w:t>pathway.</w:t>
+      </w:r>
+      <w:r>
+        <w:rPr>
+          <w:sz w:val="18"/>
+          <w:szCs w:val="18"/>
+        </w:rPr>
+        <w:t xml:space="preserve"> </w:t>
+      </w:r>
+      <w:r>
+        <w:rPr>
+          <w:sz w:val="18"/>
+          <w:szCs w:val="18"/>
+        </w:rPr>
+        <w:t>Great table</w:t>
       </w:r>
       <w:r>
         <w:rPr>
@@ -8837,6 +9055,7 @@
         <w:rPr>
           <w:color w:val="EE0000"/>
         </w:rPr>
+        <w:lastRenderedPageBreak/>
         <w:t>[</w:t>
       </w:r>
       <w:r>
@@ -8852,7 +9071,6 @@
           <w:b/>
           <w:bCs/>
         </w:rPr>
-        <w:lastRenderedPageBreak/>
         <w:t>Spatial Variation in Gene Presence–Absence Reflects Progressive Gene Loss Away from Galápagos Central Islands.</w:t>
       </w:r>
       <w:r>
@@ -9053,113 +9271,155 @@
     </w:p>
     <w:p>
       <w:pPr>
-        <w:pStyle w:val="ListParagraph"/>
-        <w:numPr>
-          <w:ilvl w:val="0"/>
-          <w:numId w:val="12"/>
-        </w:numPr>
-        <w:rPr>
+        <w:rPr>
+          <w:b/>
+          <w:bCs/>
           <w:sz w:val="18"/>
           <w:szCs w:val="18"/>
         </w:rPr>
       </w:pPr>
       <w:r>
         <w:rPr>
+          <w:b/>
+          <w:bCs/>
           <w:sz w:val="18"/>
           <w:szCs w:val="18"/>
         </w:rPr>
-        <w:t xml:space="preserve">Scatter plot representing number of genes marked as present (1) within the </w:t>
-      </w:r>
-      <w:r>
-        <w:rPr>
+        <w:t xml:space="preserve">Figure 4. </w:t>
+      </w:r>
+      <w:r>
+        <w:rPr>
+          <w:b/>
+          <w:bCs/>
           <w:sz w:val="18"/>
           <w:szCs w:val="18"/>
         </w:rPr>
-        <w:t>PAV matrix, subset to retain only genes mapped to at least one of the most significantly enriched GO terms</w:t>
-      </w:r>
-      <w:r>
-        <w:rPr>
+        <w:t xml:space="preserve">Pattern of gene loss supports the current migratory theory of </w:t>
+      </w:r>
+      <w:proofErr w:type="spellStart"/>
+      <w:r>
+        <w:rPr>
+          <w:b/>
+          <w:bCs/>
+          <w:i/>
+          <w:iCs/>
           <w:sz w:val="18"/>
           <w:szCs w:val="18"/>
         </w:rPr>
-        <w:t xml:space="preserve"> under namespace “biological process”</w:t>
-      </w:r>
-      <w:r>
-        <w:rPr>
+        <w:t>Scalesia</w:t>
+      </w:r>
+      <w:proofErr w:type="spellEnd"/>
+      <w:r>
+        <w:rPr>
+          <w:b/>
+          <w:bCs/>
           <w:sz w:val="18"/>
           <w:szCs w:val="18"/>
         </w:rPr>
-        <w:t>, against geodesic distance from Santiago</w:t>
-      </w:r>
-      <w:r>
-        <w:rPr>
+        <w:t xml:space="preserve"> across the archipelago.</w:t>
+      </w:r>
+      <w:r>
+        <w:rPr>
+          <w:b/>
+          <w:bCs/>
           <w:sz w:val="18"/>
           <w:szCs w:val="18"/>
         </w:rPr>
-        <w:t>. Samples are coloured by island using key in Figure 1.A.</w:t>
+        <w:t xml:space="preserve"> (a) </w:t>
       </w:r>
       <w:r>
         <w:rPr>
           <w:sz w:val="18"/>
           <w:szCs w:val="18"/>
         </w:rPr>
-        <w:t xml:space="preserve"> </w:t>
+        <w:t xml:space="preserve">Scatter plot representing number of genes marked as present (1) within the </w:t>
       </w:r>
       <w:r>
         <w:rPr>
           <w:sz w:val="18"/>
           <w:szCs w:val="18"/>
         </w:rPr>
-        <w:t>A Dashed b</w:t>
+        <w:t>PAV matrix, subset to retain only genes mapped to at least one of the most significantly enriched GO terms</w:t>
       </w:r>
       <w:r>
         <w:rPr>
           <w:sz w:val="18"/>
           <w:szCs w:val="18"/>
         </w:rPr>
-        <w:t xml:space="preserve">est-fit linear regression line across all points </w:t>
+        <w:t xml:space="preserve"> under namespace “biological process”</w:t>
       </w:r>
       <w:r>
         <w:rPr>
           <w:sz w:val="18"/>
           <w:szCs w:val="18"/>
         </w:rPr>
-        <w:t xml:space="preserve">with </w:t>
+        <w:t>, against geodesic distance from Santiago</w:t>
       </w:r>
       <w:r>
         <w:rPr>
           <w:sz w:val="18"/>
           <w:szCs w:val="18"/>
         </w:rPr>
-        <w:t xml:space="preserve">95% </w:t>
+        <w:t>. Samples are coloured by island using key in Figure 1.A.</w:t>
       </w:r>
       <w:r>
         <w:rPr>
           <w:sz w:val="18"/>
           <w:szCs w:val="18"/>
         </w:rPr>
-        <w:t>confidence intervals was overlayed to show trend</w:t>
+        <w:t xml:space="preserve"> </w:t>
       </w:r>
       <w:r>
         <w:rPr>
           <w:sz w:val="18"/>
           <w:szCs w:val="18"/>
         </w:rPr>
-        <w:t>.</w:t>
-      </w:r>
-    </w:p>
-    <w:p>
-      <w:pPr>
-        <w:pStyle w:val="ListParagraph"/>
-        <w:numPr>
-          <w:ilvl w:val="0"/>
-          <w:numId w:val="12"/>
-        </w:numPr>
+        <w:t>A Dashed b</w:t>
+      </w:r>
+      <w:r>
         <w:rPr>
           <w:sz w:val="18"/>
           <w:szCs w:val="18"/>
         </w:rPr>
-      </w:pPr>
+        <w:t xml:space="preserve">est-fit linear regression line across all points </w:t>
+      </w:r>
+      <w:r>
+        <w:rPr>
+          <w:sz w:val="18"/>
+          <w:szCs w:val="18"/>
+        </w:rPr>
+        <w:t xml:space="preserve">with </w:t>
+      </w:r>
+      <w:r>
+        <w:rPr>
+          <w:sz w:val="18"/>
+          <w:szCs w:val="18"/>
+        </w:rPr>
+        <w:t xml:space="preserve">95% </w:t>
+      </w:r>
+      <w:r>
+        <w:rPr>
+          <w:sz w:val="18"/>
+          <w:szCs w:val="18"/>
+        </w:rPr>
+        <w:t>confidence intervals was overlayed to show trend</w:t>
+      </w:r>
+      <w:r>
+        <w:rPr>
+          <w:sz w:val="18"/>
+          <w:szCs w:val="18"/>
+        </w:rPr>
+        <w:t>.</w:t>
+      </w:r>
+      <w:r>
+        <w:rPr>
+          <w:b/>
+          <w:bCs/>
+          <w:sz w:val="18"/>
+          <w:szCs w:val="18"/>
+        </w:rPr>
+        <w:t xml:space="preserve"> (b) </w:t>
+      </w:r>
       <w:r>
         <w:rPr>
           <w:sz w:val="18"/>
@@ -9300,7 +9560,6 @@
           <w:bCs/>
           <w:u w:val="single"/>
         </w:rPr>
-        <w:lastRenderedPageBreak/>
         <w:t>Discussion.</w:t>
       </w:r>
     </w:p>
@@ -10223,7 +10482,11 @@
         <w:t xml:space="preserve"> </w:t>
       </w:r>
       <w:r>
-        <w:t>streamlining metabolism through gene loss</w:t>
+        <w:t xml:space="preserve">streamlining metabolism through gene </w:t>
+      </w:r>
+      <w:r>
+        <w:lastRenderedPageBreak/>
+        <w:t>loss</w:t>
       </w:r>
       <w:r>
         <w:t>,</w:t>
@@ -10268,7 +10531,6 @@
         <w:t xml:space="preserve">San </w:t>
       </w:r>
       <w:r>
-        <w:lastRenderedPageBreak/>
         <w:t>Cristóbal</w:t>
       </w:r>
       <w:r>
@@ -11305,7 +11567,11 @@
         <w:t xml:space="preserve"> </w:t>
       </w:r>
       <w:r>
-        <w:t>than individual false absence</w:t>
+        <w:t xml:space="preserve">than individual false </w:t>
+      </w:r>
+      <w:r>
+        <w:lastRenderedPageBreak/>
+        <w:t>absence</w:t>
       </w:r>
       <w:r>
         <w:t xml:space="preserve"> calls within the matrix. </w:t>
@@ -11317,11 +11583,7 @@
         <w:t xml:space="preserve">varies </w:t>
       </w:r>
       <w:r>
-        <w:t xml:space="preserve">considerably between individuals of </w:t>
-      </w:r>
-      <w:r>
-        <w:lastRenderedPageBreak/>
-        <w:t>the same island</w:t>
+        <w:t>considerably between individuals of the same island</w:t>
       </w:r>
       <w:r>
         <w:t xml:space="preserve"> [</w:t>
@@ -11812,7 +12074,6 @@
           <w:b/>
           <w:bCs/>
         </w:rPr>
-        <w:lastRenderedPageBreak/>
         <w:t>Supplementary Data</w:t>
       </w:r>
     </w:p>
@@ -20388,44 +20649,71 @@
           <w:sz w:val="18"/>
           <w:szCs w:val="18"/>
         </w:rPr>
-        <w:t xml:space="preserve"> hits by taxonomic kingdom for functional annotation of 43,093 reference GFF features. Only the top hits are shown. </w:t>
+        <w:t xml:space="preserve"> hits by taxonomic kingdom for functional annotation of 43,093 reference GFF features. Only top </w:t>
       </w:r>
       <w:r>
         <w:rPr>
           <w:sz w:val="18"/>
           <w:szCs w:val="18"/>
         </w:rPr>
-        <w:t>Y axis log</w:t>
+        <w:t xml:space="preserve">for each feature </w:t>
       </w:r>
       <w:r>
         <w:rPr>
           <w:sz w:val="18"/>
           <w:szCs w:val="18"/>
         </w:rPr>
-        <w:t xml:space="preserve"> 10</w:t>
+        <w:t>are</w:t>
       </w:r>
       <w:r>
         <w:rPr>
           <w:sz w:val="18"/>
           <w:szCs w:val="18"/>
         </w:rPr>
-        <w:t xml:space="preserve"> scale</w:t>
+        <w:t xml:space="preserve"> included</w:t>
       </w:r>
       <w:r>
         <w:rPr>
           <w:sz w:val="18"/>
           <w:szCs w:val="18"/>
         </w:rPr>
-        <w:t>d.</w:t>
-      </w:r>
-    </w:p>
-    <w:p>
-      <w:pPr>
+        <w:t xml:space="preserve">. </w:t>
+      </w:r>
+      <w:r>
         <w:rPr>
           <w:sz w:val="18"/>
           <w:szCs w:val="18"/>
         </w:rPr>
-      </w:pPr>
+        <w:t>Y axis log</w:t>
+      </w:r>
+      <w:r>
+        <w:rPr>
+          <w:sz w:val="18"/>
+          <w:szCs w:val="18"/>
+        </w:rPr>
+        <w:t xml:space="preserve"> 10</w:t>
+      </w:r>
+      <w:r>
+        <w:rPr>
+          <w:sz w:val="18"/>
+          <w:szCs w:val="18"/>
+        </w:rPr>
+        <w:t xml:space="preserve"> scale</w:t>
+      </w:r>
+      <w:r>
+        <w:rPr>
+          <w:sz w:val="18"/>
+          <w:szCs w:val="18"/>
+        </w:rPr>
+        <w:t>d.</w:t>
+      </w:r>
+      <w:r>
+        <w:rPr>
+          <w:sz w:val="18"/>
+          <w:szCs w:val="18"/>
+        </w:rPr>
+        <w:t xml:space="preserve"> </w:t>
+      </w:r>
       <w:r>
         <w:rPr>
           <w:sz w:val="18"/>
@@ -20645,6 +20933,63 @@
           <w:bCs/>
         </w:rPr>
       </w:pPr>
+      <w:r>
+        <w:rPr>
+          <w:b/>
+          <w:bCs/>
+          <w:noProof/>
+        </w:rPr>
+        <w:drawing>
+          <wp:inline distT="0" distB="0" distL="0" distR="0" wp14:anchorId="3C66330E" wp14:editId="2E3EAE68">
+            <wp:extent cx="5731510" cy="2782319"/>
+            <wp:effectExtent l="0" t="0" r="2540" b="0"/>
+            <wp:docPr id="211265277" name="Picture 1" descr="A diagram with red lines&#10;&#10;AI-generated content may be incorrect."/>
+            <wp:cNvGraphicFramePr>
+              <a:graphicFrameLocks xmlns:a="http://schemas.openxmlformats.org/drawingml/2006/main" noChangeAspect="1"/>
+            </wp:cNvGraphicFramePr>
+            <a:graphic xmlns:a="http://schemas.openxmlformats.org/drawingml/2006/main">
+              <a:graphicData uri="http://schemas.openxmlformats.org/drawingml/2006/picture">
+                <pic:pic xmlns:pic="http://schemas.openxmlformats.org/drawingml/2006/picture">
+                  <pic:nvPicPr>
+                    <pic:cNvPr id="211265277" name="Picture 1" descr="A diagram with red lines&#10;&#10;AI-generated content may be incorrect."/>
+                    <pic:cNvPicPr/>
+                  </pic:nvPicPr>
+                  <pic:blipFill rotWithShape="1">
+                    <a:blip r:embed="rId19" cstate="print">
+                      <a:extLst>
+                        <a:ext uri="{28A0092B-C50C-407E-A947-70E740481C1C}">
+                          <a14:useLocalDpi xmlns:a14="http://schemas.microsoft.com/office/drawing/2010/main" val="0"/>
+                        </a:ext>
+                      </a:extLst>
+                    </a:blip>
+                    <a:srcRect l="-597" t="-151" r="597" b="13849"/>
+                    <a:stretch>
+                      <a:fillRect/>
+                    </a:stretch>
+                  </pic:blipFill>
+                  <pic:spPr bwMode="auto">
+                    <a:xfrm>
+                      <a:off x="0" y="0"/>
+                      <a:ext cx="5731510" cy="2782319"/>
+                    </a:xfrm>
+                    <a:prstGeom prst="rect">
+                      <a:avLst/>
+                    </a:prstGeom>
+                    <a:ln>
+                      <a:noFill/>
+                    </a:ln>
+                    <a:extLst>
+                      <a:ext uri="{53640926-AAD7-44D8-BBD7-CCE9431645EC}">
+                        <a14:shadowObscured xmlns:a14="http://schemas.microsoft.com/office/drawing/2010/main"/>
+                      </a:ext>
+                    </a:extLst>
+                  </pic:spPr>
+                </pic:pic>
+              </a:graphicData>
+            </a:graphic>
+          </wp:inline>
+        </w:drawing>
+      </w:r>
     </w:p>
     <w:p>
       <w:pPr>
@@ -20653,14 +20998,74 @@
           <w:bCs/>
         </w:rPr>
       </w:pPr>
+      <w:r>
+        <w:rPr>
+          <w:b/>
+          <w:bCs/>
+        </w:rPr>
+        <w:t xml:space="preserve">Sup. Fig 5. </w:t>
+      </w:r>
     </w:p>
     <w:p>
       <w:pPr>
-        <w:rPr>
-          <w:b/>
-          <w:bCs/>
-        </w:rPr>
-      </w:pPr>
+        <w:pStyle w:val="ListParagraph"/>
+        <w:numPr>
+          <w:ilvl w:val="0"/>
+          <w:numId w:val="16"/>
+        </w:numPr>
+        <w:rPr>
+          <w:sz w:val="18"/>
+          <w:szCs w:val="18"/>
+        </w:rPr>
+      </w:pPr>
+      <w:r>
+        <w:rPr>
+          <w:sz w:val="18"/>
+          <w:szCs w:val="18"/>
+        </w:rPr>
+        <w:t xml:space="preserve">Normalised non-core gene density across all chromosomes. Chromosome lengths normalised by percentage and non-core genes binned according to </w:t>
+      </w:r>
+      <w:r>
+        <w:rPr>
+          <w:sz w:val="18"/>
+          <w:szCs w:val="18"/>
+        </w:rPr>
+        <w:t xml:space="preserve">position on their relative chromosome. Number of chromosomes = 34. </w:t>
+      </w:r>
+      <w:r>
+        <w:rPr>
+          <w:sz w:val="18"/>
+          <w:szCs w:val="18"/>
+        </w:rPr>
+        <w:t>Bin width = 0.5%.</w:t>
+      </w:r>
+    </w:p>
+    <w:p>
+      <w:pPr>
+        <w:pStyle w:val="ListParagraph"/>
+        <w:numPr>
+          <w:ilvl w:val="0"/>
+          <w:numId w:val="16"/>
+        </w:numPr>
+        <w:rPr>
+          <w:sz w:val="18"/>
+          <w:szCs w:val="18"/>
+        </w:rPr>
+      </w:pPr>
+      <w:r>
+        <w:rPr>
+          <w:sz w:val="18"/>
+          <w:szCs w:val="18"/>
+        </w:rPr>
+        <w:t xml:space="preserve">Non-core feature positions across each of the 34 chromosomes. </w:t>
+      </w:r>
+      <w:r>
+        <w:rPr>
+          <w:sz w:val="18"/>
+          <w:szCs w:val="18"/>
+        </w:rPr>
+        <w:t xml:space="preserve">Feature lengths are not represented but highlighted based on start position along the chromosome.  </w:t>
+      </w:r>
     </w:p>
     <w:p>
       <w:pPr>
@@ -20710,7 +21115,7 @@
       <w:r>
         <w:t xml:space="preserve">: </w:t>
       </w:r>
-      <w:hyperlink r:id="rId19" w:history="1">
+      <w:hyperlink r:id="rId20" w:history="1">
         <w:r>
           <w:rPr>
             <w:rStyle w:val="Hyperlink"/>
@@ -20728,7 +21133,7 @@
       <w:r>
         <w:t xml:space="preserve">: </w:t>
       </w:r>
-      <w:hyperlink r:id="rId20" w:tgtFrame="_blank" w:history="1">
+      <w:hyperlink r:id="rId21" w:tgtFrame="_blank" w:history="1">
         <w:r>
           <w:rPr>
             <w:rStyle w:val="Hyperlink"/>
@@ -20738,7 +21143,7 @@
       </w:hyperlink>
     </w:p>
     <w:sectPr>
-      <w:headerReference w:type="default" r:id="rId21"/>
+      <w:headerReference w:type="default" r:id="rId22"/>
       <w:pgSz w:w="11906" w:h="16838"/>
       <w:pgMar w:top="1440" w:right="1440" w:bottom="1440" w:left="1440" w:header="708" w:footer="708" w:gutter="0"/>
       <w:cols w:space="708"/>
@@ -21711,10 +22116,188 @@
     </w:lvl>
   </w:abstractNum>
   <w:abstractNum w:abstractNumId="9" w15:restartNumberingAfterBreak="0">
+    <w:nsid w:val="69041B9B"/>
+    <w:multiLevelType w:val="hybridMultilevel"/>
+    <w:tmpl w:val="07B86C20"/>
+    <w:lvl w:ilvl="0" w:tplc="FFFFFFFF">
+      <w:start w:val="1"/>
+      <w:numFmt w:val="lowerLetter"/>
+      <w:lvlText w:val="(%1)"/>
+      <w:lvlJc w:val="left"/>
+      <w:pPr>
+        <w:ind w:left="720" w:hanging="360"/>
+      </w:pPr>
+      <w:rPr>
+        <w:rFonts w:hint="default"/>
+      </w:rPr>
+    </w:lvl>
+    <w:lvl w:ilvl="1" w:tplc="FFFFFFFF" w:tentative="1">
+      <w:start w:val="1"/>
+      <w:numFmt w:val="lowerLetter"/>
+      <w:lvlText w:val="%2."/>
+      <w:lvlJc w:val="left"/>
+      <w:pPr>
+        <w:ind w:left="1440" w:hanging="360"/>
+      </w:pPr>
+    </w:lvl>
+    <w:lvl w:ilvl="2" w:tplc="FFFFFFFF" w:tentative="1">
+      <w:start w:val="1"/>
+      <w:numFmt w:val="lowerRoman"/>
+      <w:lvlText w:val="%3."/>
+      <w:lvlJc w:val="right"/>
+      <w:pPr>
+        <w:ind w:left="2160" w:hanging="180"/>
+      </w:pPr>
+    </w:lvl>
+    <w:lvl w:ilvl="3" w:tplc="FFFFFFFF" w:tentative="1">
+      <w:start w:val="1"/>
+      <w:numFmt w:val="decimal"/>
+      <w:lvlText w:val="%4."/>
+      <w:lvlJc w:val="left"/>
+      <w:pPr>
+        <w:ind w:left="2880" w:hanging="360"/>
+      </w:pPr>
+    </w:lvl>
+    <w:lvl w:ilvl="4" w:tplc="FFFFFFFF" w:tentative="1">
+      <w:start w:val="1"/>
+      <w:numFmt w:val="lowerLetter"/>
+      <w:lvlText w:val="%5."/>
+      <w:lvlJc w:val="left"/>
+      <w:pPr>
+        <w:ind w:left="3600" w:hanging="360"/>
+      </w:pPr>
+    </w:lvl>
+    <w:lvl w:ilvl="5" w:tplc="FFFFFFFF" w:tentative="1">
+      <w:start w:val="1"/>
+      <w:numFmt w:val="lowerRoman"/>
+      <w:lvlText w:val="%6."/>
+      <w:lvlJc w:val="right"/>
+      <w:pPr>
+        <w:ind w:left="4320" w:hanging="180"/>
+      </w:pPr>
+    </w:lvl>
+    <w:lvl w:ilvl="6" w:tplc="FFFFFFFF" w:tentative="1">
+      <w:start w:val="1"/>
+      <w:numFmt w:val="decimal"/>
+      <w:lvlText w:val="%7."/>
+      <w:lvlJc w:val="left"/>
+      <w:pPr>
+        <w:ind w:left="5040" w:hanging="360"/>
+      </w:pPr>
+    </w:lvl>
+    <w:lvl w:ilvl="7" w:tplc="FFFFFFFF" w:tentative="1">
+      <w:start w:val="1"/>
+      <w:numFmt w:val="lowerLetter"/>
+      <w:lvlText w:val="%8."/>
+      <w:lvlJc w:val="left"/>
+      <w:pPr>
+        <w:ind w:left="5760" w:hanging="360"/>
+      </w:pPr>
+    </w:lvl>
+    <w:lvl w:ilvl="8" w:tplc="FFFFFFFF" w:tentative="1">
+      <w:start w:val="1"/>
+      <w:numFmt w:val="lowerRoman"/>
+      <w:lvlText w:val="%9."/>
+      <w:lvlJc w:val="right"/>
+      <w:pPr>
+        <w:ind w:left="6480" w:hanging="180"/>
+      </w:pPr>
+    </w:lvl>
+  </w:abstractNum>
+  <w:abstractNum w:abstractNumId="10" w15:restartNumberingAfterBreak="0">
     <w:nsid w:val="6B74185E"/>
     <w:multiLevelType w:val="hybridMultilevel"/>
-    <w:tmpl w:val="CAC46A44"/>
-    <w:lvl w:ilvl="0" w:tplc="3D8A2F38">
+    <w:tmpl w:val="E4785296"/>
+    <w:lvl w:ilvl="0" w:tplc="BAAE2252">
+      <w:start w:val="1"/>
+      <w:numFmt w:val="lowerLetter"/>
+      <w:lvlText w:val="(%1)"/>
+      <w:lvlJc w:val="left"/>
+      <w:pPr>
+        <w:ind w:left="720" w:hanging="360"/>
+      </w:pPr>
+      <w:rPr>
+        <w:rFonts w:asciiTheme="minorHAnsi" w:eastAsiaTheme="minorHAnsi" w:hAnsiTheme="minorHAnsi" w:cstheme="minorBidi"/>
+      </w:rPr>
+    </w:lvl>
+    <w:lvl w:ilvl="1" w:tplc="08090019" w:tentative="1">
+      <w:start w:val="1"/>
+      <w:numFmt w:val="lowerLetter"/>
+      <w:lvlText w:val="%2."/>
+      <w:lvlJc w:val="left"/>
+      <w:pPr>
+        <w:ind w:left="1440" w:hanging="360"/>
+      </w:pPr>
+    </w:lvl>
+    <w:lvl w:ilvl="2" w:tplc="0809001B" w:tentative="1">
+      <w:start w:val="1"/>
+      <w:numFmt w:val="lowerRoman"/>
+      <w:lvlText w:val="%3."/>
+      <w:lvlJc w:val="right"/>
+      <w:pPr>
+        <w:ind w:left="2160" w:hanging="180"/>
+      </w:pPr>
+    </w:lvl>
+    <w:lvl w:ilvl="3" w:tplc="0809000F" w:tentative="1">
+      <w:start w:val="1"/>
+      <w:numFmt w:val="decimal"/>
+      <w:lvlText w:val="%4."/>
+      <w:lvlJc w:val="left"/>
+      <w:pPr>
+        <w:ind w:left="2880" w:hanging="360"/>
+      </w:pPr>
+    </w:lvl>
+    <w:lvl w:ilvl="4" w:tplc="08090019" w:tentative="1">
+      <w:start w:val="1"/>
+      <w:numFmt w:val="lowerLetter"/>
+      <w:lvlText w:val="%5."/>
+      <w:lvlJc w:val="left"/>
+      <w:pPr>
+        <w:ind w:left="3600" w:hanging="360"/>
+      </w:pPr>
+    </w:lvl>
+    <w:lvl w:ilvl="5" w:tplc="0809001B" w:tentative="1">
+      <w:start w:val="1"/>
+      <w:numFmt w:val="lowerRoman"/>
+      <w:lvlText w:val="%6."/>
+      <w:lvlJc w:val="right"/>
+      <w:pPr>
+        <w:ind w:left="4320" w:hanging="180"/>
+      </w:pPr>
+    </w:lvl>
+    <w:lvl w:ilvl="6" w:tplc="0809000F" w:tentative="1">
+      <w:start w:val="1"/>
+      <w:numFmt w:val="decimal"/>
+      <w:lvlText w:val="%7."/>
+      <w:lvlJc w:val="left"/>
+      <w:pPr>
+        <w:ind w:left="5040" w:hanging="360"/>
+      </w:pPr>
+    </w:lvl>
+    <w:lvl w:ilvl="7" w:tplc="08090019" w:tentative="1">
+      <w:start w:val="1"/>
+      <w:numFmt w:val="lowerLetter"/>
+      <w:lvlText w:val="%8."/>
+      <w:lvlJc w:val="left"/>
+      <w:pPr>
+        <w:ind w:left="5760" w:hanging="360"/>
+      </w:pPr>
+    </w:lvl>
+    <w:lvl w:ilvl="8" w:tplc="0809001B" w:tentative="1">
+      <w:start w:val="1"/>
+      <w:numFmt w:val="lowerRoman"/>
+      <w:lvlText w:val="%9."/>
+      <w:lvlJc w:val="right"/>
+      <w:pPr>
+        <w:ind w:left="6480" w:hanging="180"/>
+      </w:pPr>
+    </w:lvl>
+  </w:abstractNum>
+  <w:abstractNum w:abstractNumId="11" w15:restartNumberingAfterBreak="0">
+    <w:nsid w:val="6BFE4EC2"/>
+    <w:multiLevelType w:val="hybridMultilevel"/>
+    <w:tmpl w:val="499443C8"/>
+    <w:lvl w:ilvl="0" w:tplc="CDFA8814">
       <w:start w:val="1"/>
       <w:numFmt w:val="lowerLetter"/>
       <w:lvlText w:val="(%1)"/>
@@ -21799,7 +22382,7 @@
       </w:pPr>
     </w:lvl>
   </w:abstractNum>
-  <w:abstractNum w:abstractNumId="10" w15:restartNumberingAfterBreak="0">
+  <w:abstractNum w:abstractNumId="12" w15:restartNumberingAfterBreak="0">
     <w:nsid w:val="6C9B4727"/>
     <w:multiLevelType w:val="hybridMultilevel"/>
     <w:tmpl w:val="CBB43466"/>
@@ -21889,7 +22472,7 @@
       </w:pPr>
     </w:lvl>
   </w:abstractNum>
-  <w:abstractNum w:abstractNumId="11" w15:restartNumberingAfterBreak="0">
+  <w:abstractNum w:abstractNumId="13" w15:restartNumberingAfterBreak="0">
     <w:nsid w:val="73240B72"/>
     <w:multiLevelType w:val="hybridMultilevel"/>
     <w:tmpl w:val="07B86C20"/>
@@ -21978,7 +22561,96 @@
       </w:pPr>
     </w:lvl>
   </w:abstractNum>
-  <w:abstractNum w:abstractNumId="12" w15:restartNumberingAfterBreak="0">
+  <w:abstractNum w:abstractNumId="14" w15:restartNumberingAfterBreak="0">
+    <w:nsid w:val="746D443A"/>
+    <w:multiLevelType w:val="hybridMultilevel"/>
+    <w:tmpl w:val="BB20510C"/>
+    <w:lvl w:ilvl="0" w:tplc="CDFA8814">
+      <w:start w:val="1"/>
+      <w:numFmt w:val="lowerLetter"/>
+      <w:lvlText w:val="(%1)"/>
+      <w:lvlJc w:val="left"/>
+      <w:pPr>
+        <w:ind w:left="720" w:hanging="360"/>
+      </w:pPr>
+      <w:rPr>
+        <w:rFonts w:hint="default"/>
+      </w:rPr>
+    </w:lvl>
+    <w:lvl w:ilvl="1" w:tplc="08090019" w:tentative="1">
+      <w:start w:val="1"/>
+      <w:numFmt w:val="lowerLetter"/>
+      <w:lvlText w:val="%2."/>
+      <w:lvlJc w:val="left"/>
+      <w:pPr>
+        <w:ind w:left="1440" w:hanging="360"/>
+      </w:pPr>
+    </w:lvl>
+    <w:lvl w:ilvl="2" w:tplc="0809001B" w:tentative="1">
+      <w:start w:val="1"/>
+      <w:numFmt w:val="lowerRoman"/>
+      <w:lvlText w:val="%3."/>
+      <w:lvlJc w:val="right"/>
+      <w:pPr>
+        <w:ind w:left="2160" w:hanging="180"/>
+      </w:pPr>
+    </w:lvl>
+    <w:lvl w:ilvl="3" w:tplc="0809000F" w:tentative="1">
+      <w:start w:val="1"/>
+      <w:numFmt w:val="decimal"/>
+      <w:lvlText w:val="%4."/>
+      <w:lvlJc w:val="left"/>
+      <w:pPr>
+        <w:ind w:left="2880" w:hanging="360"/>
+      </w:pPr>
+    </w:lvl>
+    <w:lvl w:ilvl="4" w:tplc="08090019" w:tentative="1">
+      <w:start w:val="1"/>
+      <w:numFmt w:val="lowerLetter"/>
+      <w:lvlText w:val="%5."/>
+      <w:lvlJc w:val="left"/>
+      <w:pPr>
+        <w:ind w:left="3600" w:hanging="360"/>
+      </w:pPr>
+    </w:lvl>
+    <w:lvl w:ilvl="5" w:tplc="0809001B" w:tentative="1">
+      <w:start w:val="1"/>
+      <w:numFmt w:val="lowerRoman"/>
+      <w:lvlText w:val="%6."/>
+      <w:lvlJc w:val="right"/>
+      <w:pPr>
+        <w:ind w:left="4320" w:hanging="180"/>
+      </w:pPr>
+    </w:lvl>
+    <w:lvl w:ilvl="6" w:tplc="0809000F" w:tentative="1">
+      <w:start w:val="1"/>
+      <w:numFmt w:val="decimal"/>
+      <w:lvlText w:val="%7."/>
+      <w:lvlJc w:val="left"/>
+      <w:pPr>
+        <w:ind w:left="5040" w:hanging="360"/>
+      </w:pPr>
+    </w:lvl>
+    <w:lvl w:ilvl="7" w:tplc="08090019" w:tentative="1">
+      <w:start w:val="1"/>
+      <w:numFmt w:val="lowerLetter"/>
+      <w:lvlText w:val="%8."/>
+      <w:lvlJc w:val="left"/>
+      <w:pPr>
+        <w:ind w:left="5760" w:hanging="360"/>
+      </w:pPr>
+    </w:lvl>
+    <w:lvl w:ilvl="8" w:tplc="0809001B" w:tentative="1">
+      <w:start w:val="1"/>
+      <w:numFmt w:val="lowerRoman"/>
+      <w:lvlText w:val="%9."/>
+      <w:lvlJc w:val="right"/>
+      <w:pPr>
+        <w:ind w:left="6480" w:hanging="180"/>
+      </w:pPr>
+    </w:lvl>
+  </w:abstractNum>
+  <w:abstractNum w:abstractNumId="15" w15:restartNumberingAfterBreak="0">
     <w:nsid w:val="77E8606D"/>
     <w:multiLevelType w:val="hybridMultilevel"/>
     <w:tmpl w:val="3342B434"/>
@@ -22077,7 +22749,7 @@
     <w:abstractNumId w:val="0"/>
   </w:num>
   <w:num w:numId="4" w16cid:durableId="2122795289">
-    <w:abstractNumId w:val="10"/>
+    <w:abstractNumId w:val="12"/>
   </w:num>
   <w:num w:numId="5" w16cid:durableId="1023701744">
     <w:abstractNumId w:val="3"/>
@@ -22089,7 +22761,7 @@
     <w:abstractNumId w:val="6"/>
   </w:num>
   <w:num w:numId="8" w16cid:durableId="1970672464">
-    <w:abstractNumId w:val="9"/>
+    <w:abstractNumId w:val="10"/>
   </w:num>
   <w:num w:numId="9" w16cid:durableId="315493120">
     <w:abstractNumId w:val="7"/>
@@ -22101,10 +22773,19 @@
     <w:abstractNumId w:val="4"/>
   </w:num>
   <w:num w:numId="12" w16cid:durableId="479156320">
-    <w:abstractNumId w:val="12"/>
+    <w:abstractNumId w:val="15"/>
   </w:num>
   <w:num w:numId="13" w16cid:durableId="650716331">
+    <w:abstractNumId w:val="13"/>
+  </w:num>
+  <w:num w:numId="14" w16cid:durableId="1349482258">
+    <w:abstractNumId w:val="9"/>
+  </w:num>
+  <w:num w:numId="15" w16cid:durableId="1298338030">
     <w:abstractNumId w:val="11"/>
+  </w:num>
+  <w:num w:numId="16" w16cid:durableId="354111955">
+    <w:abstractNumId w:val="14"/>
   </w:num>
 </w:numbering>
 </file>
@@ -22713,7 +23394,6 @@
   <w:style w:type="character" w:default="1" w:styleId="DefaultParagraphFont">
     <w:name w:val="Default Paragraph Font"/>
     <w:uiPriority w:val="1"/>
-    <w:semiHidden/>
     <w:unhideWhenUsed/>
   </w:style>
   <w:style w:type="table" w:default="1" w:styleId="TableNormal">

</xml_diff>